<commit_message>
[GPR] Ata de reunião - Retrospective
Alteração da data da reunião de review.
</commit_message>
<xml_diff>
--- a/Artefatos de Documentação/Processo Aplicado/EveRemind/2-Gerencia de Projeto/Ata de Reunião Review.docx
+++ b/Artefatos de Documentação/Processo Aplicado/EveRemind/2-Gerencia de Projeto/Ata de Reunião Review.docx
@@ -171,7 +171,18 @@
                 <w:sz w:val="32"/>
                 <w:szCs w:val="32"/>
               </w:rPr>
-              <w:t>01/06/2015</w:t>
+              <w:t>03</w:t>
+            </w:r>
+            <w:bookmarkStart w:id="0" w:name="_GoBack"/>
+            <w:bookmarkEnd w:id="0"/>
+            <w:r>
+              <w:rPr>
+                <w:rStyle w:val="Forte"/>
+                <w:rFonts w:ascii="Arial" w:hAnsi="Arial" w:cs="Arial"/>
+                <w:sz w:val="32"/>
+                <w:szCs w:val="32"/>
+              </w:rPr>
+              <w:t>/06/2015</w:t>
             </w:r>
           </w:p>
         </w:tc>
@@ -765,8 +776,6 @@
         </w:rPr>
         <w:t xml:space="preserve"> e correções necessárias</w:t>
       </w:r>
-      <w:bookmarkStart w:id="0" w:name="_GoBack"/>
-      <w:bookmarkEnd w:id="0"/>
     </w:p>
     <w:p>
       <w:pPr>

</xml_diff>